<commit_message>
dev and ux content update
</commit_message>
<xml_diff>
--- a/content/UEX_Task_Analysis.docx
+++ b/content/UEX_Task_Analysis.docx
@@ -13,8 +13,6 @@
           <w:lang w:eastAsia="en-GB"/>
         </w:rPr>
       </w:pPr>
-      <w:bookmarkStart w:id="0" w:name="_GoBack"/>
-      <w:bookmarkEnd w:id="0"/>
       <w:r>
         <w:rPr>
           <w:rFonts w:ascii="Josefin Sans" w:eastAsia="Times New Roman" w:hAnsi="Josefin Sans" w:cs="Times New Roman"/>
@@ -73,37 +71,17 @@
           <w:szCs w:val="24"/>
           <w:lang w:eastAsia="en-GB"/>
         </w:rPr>
-        <w:t>‘e</w:t>
-      </w:r>
-      <w:r>
-        <w:rPr>
-          <w:rFonts w:ascii="Josefin Sans" w:eastAsia="Times New Roman" w:hAnsi="Josefin Sans" w:cs="Times New Roman"/>
-          <w:color w:val="000000"/>
-          <w:sz w:val="24"/>
-          <w:szCs w:val="24"/>
-          <w:lang w:eastAsia="en-GB"/>
-        </w:rPr>
-        <w:t xml:space="preserve">scape </w:t>
-      </w:r>
-      <w:r>
-        <w:rPr>
-          <w:rFonts w:ascii="Josefin Sans" w:eastAsia="Times New Roman" w:hAnsi="Josefin Sans" w:cs="Times New Roman"/>
-          <w:color w:val="000000"/>
-          <w:sz w:val="24"/>
-          <w:szCs w:val="24"/>
-          <w:lang w:eastAsia="en-GB"/>
-        </w:rPr>
-        <w:t>r</w:t>
-      </w:r>
-      <w:r>
-        <w:rPr>
-          <w:rFonts w:ascii="Josefin Sans" w:eastAsia="Times New Roman" w:hAnsi="Josefin Sans" w:cs="Times New Roman"/>
-          <w:color w:val="000000"/>
-          <w:sz w:val="24"/>
-          <w:szCs w:val="24"/>
-          <w:lang w:eastAsia="en-GB"/>
-        </w:rPr>
-        <w:t>oom</w:t>
+        <w:t>‘</w:t>
+      </w:r>
+      <w:r>
+        <w:rPr>
+          <w:rFonts w:ascii="Josefin Sans" w:eastAsia="Times New Roman" w:hAnsi="Josefin Sans" w:cs="Times New Roman"/>
+          <w:color w:val="000000"/>
+          <w:sz w:val="24"/>
+          <w:szCs w:val="24"/>
+          <w:lang w:eastAsia="en-GB"/>
+        </w:rPr>
+        <w:t>online quest</w:t>
       </w:r>
       <w:r>
         <w:rPr>
@@ -133,27 +111,17 @@
           <w:szCs w:val="24"/>
           <w:lang w:eastAsia="en-GB"/>
         </w:rPr>
-        <w:t xml:space="preserve">and a concept music video </w:t>
-      </w:r>
-      <w:r>
-        <w:rPr>
-          <w:rFonts w:ascii="Josefin Sans" w:eastAsia="Times New Roman" w:hAnsi="Josefin Sans" w:cs="Times New Roman"/>
-          <w:color w:val="000000"/>
-          <w:sz w:val="24"/>
-          <w:szCs w:val="24"/>
-          <w:lang w:eastAsia="en-GB"/>
-        </w:rPr>
-        <w:t>with</w:t>
-      </w:r>
-      <w:r>
-        <w:rPr>
-          <w:rFonts w:ascii="Josefin Sans" w:eastAsia="Times New Roman" w:hAnsi="Josefin Sans" w:cs="Times New Roman"/>
-          <w:color w:val="000000"/>
-          <w:sz w:val="24"/>
-          <w:szCs w:val="24"/>
-          <w:lang w:eastAsia="en-GB"/>
-        </w:rPr>
-        <w:t xml:space="preserve"> </w:t>
+        <w:t xml:space="preserve">and </w:t>
+      </w:r>
+      <w:r>
+        <w:rPr>
+          <w:rFonts w:ascii="Josefin Sans" w:eastAsia="Times New Roman" w:hAnsi="Josefin Sans" w:cs="Times New Roman"/>
+          <w:color w:val="000000"/>
+          <w:sz w:val="24"/>
+          <w:szCs w:val="24"/>
+          <w:lang w:eastAsia="en-GB"/>
+        </w:rPr>
+        <w:t xml:space="preserve">additional </w:t>
       </w:r>
       <w:r>
         <w:rPr>
@@ -239,7 +207,6 @@
           <w:lang w:eastAsia="en-GB"/>
         </w:rPr>
       </w:pPr>
-      <w:proofErr w:type="gramStart"/>
       <w:r>
         <w:rPr>
           <w:rFonts w:ascii="Josefin Sans" w:eastAsia="Times New Roman" w:hAnsi="Josefin Sans" w:cs="Times New Roman"/>
@@ -262,7 +229,6 @@
         </w:rPr>
         <w:t> :</w:t>
       </w:r>
-      <w:proofErr w:type="gramEnd"/>
     </w:p>
     <w:p>
       <w:pPr>
@@ -570,39 +536,17 @@
           <w:szCs w:val="24"/>
           <w:lang w:eastAsia="en-GB"/>
         </w:rPr>
-        <w:t xml:space="preserve"> </w:t>
-      </w:r>
-      <w:proofErr w:type="gramStart"/>
-      <w:r>
-        <w:rPr>
-          <w:rFonts w:ascii="Josefin Sans" w:eastAsia="Times New Roman" w:hAnsi="Josefin Sans" w:cs="Times New Roman"/>
-          <w:color w:val="000000"/>
-          <w:sz w:val="24"/>
-          <w:szCs w:val="24"/>
-          <w:lang w:eastAsia="en-GB"/>
-        </w:rPr>
-        <w:t xml:space="preserve">puzzle, </w:t>
-      </w:r>
-      <w:r>
-        <w:rPr>
-          <w:rFonts w:ascii="Josefin Sans" w:eastAsia="Times New Roman" w:hAnsi="Josefin Sans" w:cs="Times New Roman"/>
-          <w:color w:val="000000"/>
-          <w:sz w:val="24"/>
-          <w:szCs w:val="24"/>
-          <w:lang w:eastAsia="en-GB"/>
-        </w:rPr>
-        <w:t>and</w:t>
-      </w:r>
-      <w:proofErr w:type="gramEnd"/>
-      <w:r>
-        <w:rPr>
-          <w:rFonts w:ascii="Josefin Sans" w:eastAsia="Times New Roman" w:hAnsi="Josefin Sans" w:cs="Times New Roman"/>
-          <w:color w:val="000000"/>
-          <w:sz w:val="24"/>
-          <w:szCs w:val="24"/>
-          <w:lang w:eastAsia="en-GB"/>
-        </w:rPr>
-        <w:t xml:space="preserve"> be well rewarded.</w:t>
+        <w:t xml:space="preserve"> puzzle, </w:t>
+      </w:r>
+      <w:r>
+        <w:rPr>
+          <w:rFonts w:ascii="Josefin Sans" w:eastAsia="Times New Roman" w:hAnsi="Josefin Sans" w:cs="Times New Roman"/>
+          <w:color w:val="000000"/>
+          <w:sz w:val="24"/>
+          <w:szCs w:val="24"/>
+          <w:lang w:eastAsia="en-GB"/>
+        </w:rPr>
+        <w:t>and be well rewarded.</w:t>
       </w:r>
     </w:p>
     <w:p>
@@ -698,7 +642,6 @@
           <w:lang w:eastAsia="en-GB"/>
         </w:rPr>
       </w:pPr>
-      <w:proofErr w:type="gramStart"/>
       <w:r>
         <w:rPr>
           <w:rFonts w:ascii="Josefin Sans" w:eastAsia="Times New Roman" w:hAnsi="Josefin Sans" w:cs="Times New Roman"/>
@@ -721,7 +664,6 @@
         </w:rPr>
         <w:t> :</w:t>
       </w:r>
-      <w:proofErr w:type="gramEnd"/>
     </w:p>
     <w:p>
       <w:pPr>
@@ -757,7 +699,29 @@
           <w:szCs w:val="24"/>
           <w:lang w:eastAsia="en-GB"/>
         </w:rPr>
-        <w:t xml:space="preserve">Escape Room </w:t>
+        <w:t>‘o</w:t>
+      </w:r>
+      <w:bookmarkStart w:id="0" w:name="_GoBack"/>
+      <w:bookmarkEnd w:id="0"/>
+      <w:r>
+        <w:rPr>
+          <w:rFonts w:ascii="Josefin Sans" w:eastAsia="Times New Roman" w:hAnsi="Josefin Sans" w:cs="Times New Roman"/>
+          <w:color w:val="000000"/>
+          <w:sz w:val="24"/>
+          <w:szCs w:val="24"/>
+          <w:lang w:eastAsia="en-GB"/>
+        </w:rPr>
+        <w:t>nline quest’</w:t>
+      </w:r>
+      <w:r>
+        <w:rPr>
+          <w:rFonts w:ascii="Josefin Sans" w:eastAsia="Times New Roman" w:hAnsi="Josefin Sans" w:cs="Times New Roman"/>
+          <w:color w:val="000000"/>
+          <w:sz w:val="24"/>
+          <w:szCs w:val="24"/>
+          <w:lang w:eastAsia="en-GB"/>
+        </w:rPr>
+        <w:t xml:space="preserve"> </w:t>
       </w:r>
       <w:r>
         <w:rPr>
@@ -993,7 +957,6 @@
           <w:szCs w:val="24"/>
           <w:lang w:eastAsia="en-GB"/>
         </w:rPr>
-        <w:lastRenderedPageBreak/>
         <w:t>Goals:</w:t>
       </w:r>
     </w:p>
@@ -1175,39 +1138,17 @@
           <w:szCs w:val="24"/>
           <w:lang w:eastAsia="en-GB"/>
         </w:rPr>
-        <w:t xml:space="preserve"> </w:t>
-      </w:r>
-      <w:proofErr w:type="gramStart"/>
-      <w:r>
-        <w:rPr>
-          <w:rFonts w:ascii="Josefin Sans" w:eastAsia="Times New Roman" w:hAnsi="Josefin Sans" w:cs="Times New Roman"/>
-          <w:color w:val="000000"/>
-          <w:sz w:val="24"/>
-          <w:szCs w:val="24"/>
-          <w:lang w:eastAsia="en-GB"/>
-        </w:rPr>
-        <w:t xml:space="preserve">puzzle, </w:t>
-      </w:r>
-      <w:r>
-        <w:rPr>
-          <w:rFonts w:ascii="Josefin Sans" w:eastAsia="Times New Roman" w:hAnsi="Josefin Sans" w:cs="Times New Roman"/>
-          <w:color w:val="000000"/>
-          <w:sz w:val="24"/>
-          <w:szCs w:val="24"/>
-          <w:lang w:eastAsia="en-GB"/>
-        </w:rPr>
-        <w:t>and</w:t>
-      </w:r>
-      <w:proofErr w:type="gramEnd"/>
-      <w:r>
-        <w:rPr>
-          <w:rFonts w:ascii="Josefin Sans" w:eastAsia="Times New Roman" w:hAnsi="Josefin Sans" w:cs="Times New Roman"/>
-          <w:color w:val="000000"/>
-          <w:sz w:val="24"/>
-          <w:szCs w:val="24"/>
-          <w:lang w:eastAsia="en-GB"/>
-        </w:rPr>
-        <w:t xml:space="preserve"> be well rewarded.</w:t>
+        <w:t xml:space="preserve"> puzzle, </w:t>
+      </w:r>
+      <w:r>
+        <w:rPr>
+          <w:rFonts w:ascii="Josefin Sans" w:eastAsia="Times New Roman" w:hAnsi="Josefin Sans" w:cs="Times New Roman"/>
+          <w:color w:val="000000"/>
+          <w:sz w:val="24"/>
+          <w:szCs w:val="24"/>
+          <w:lang w:eastAsia="en-GB"/>
+        </w:rPr>
+        <w:t>and be well rewarded.</w:t>
       </w:r>
     </w:p>
     <w:p>
@@ -2102,6 +2043,7 @@
     <w:lsdException w:name="HTML Sample" w:semiHidden="1" w:unhideWhenUsed="1"/>
     <w:lsdException w:name="HTML Typewriter" w:semiHidden="1" w:unhideWhenUsed="1"/>
     <w:lsdException w:name="HTML Variable" w:semiHidden="1" w:unhideWhenUsed="1"/>
+    <w:lsdException w:name="Normal Table" w:semiHidden="1" w:unhideWhenUsed="1"/>
     <w:lsdException w:name="annotation subject" w:semiHidden="1" w:unhideWhenUsed="1"/>
     <w:lsdException w:name="No List" w:semiHidden="1" w:unhideWhenUsed="1"/>
     <w:lsdException w:name="Outline List 1" w:semiHidden="1" w:unhideWhenUsed="1"/>
@@ -2148,8 +2090,10 @@
     <w:lsdException w:name="Table Subtle 2" w:semiHidden="1" w:unhideWhenUsed="1"/>
     <w:lsdException w:name="Table Web 1" w:semiHidden="1" w:unhideWhenUsed="1"/>
     <w:lsdException w:name="Table Web 2" w:semiHidden="1" w:unhideWhenUsed="1"/>
+    <w:lsdException w:name="Table Web 3" w:semiHidden="1" w:unhideWhenUsed="1"/>
     <w:lsdException w:name="Balloon Text" w:semiHidden="1" w:unhideWhenUsed="1"/>
     <w:lsdException w:name="Table Grid" w:uiPriority="39"/>
+    <w:lsdException w:name="Table Theme" w:semiHidden="1" w:unhideWhenUsed="1"/>
     <w:lsdException w:name="Placeholder Text" w:semiHidden="1"/>
     <w:lsdException w:name="No Spacing" w:uiPriority="1" w:qFormat="1"/>
     <w:lsdException w:name="Light Shading" w:uiPriority="60"/>
@@ -2713,6 +2657,21 @@
 </file>
 
 <file path=customXml/item1.xml><?xml version="1.0" encoding="utf-8"?>
+<p:properties xmlns:p="http://schemas.microsoft.com/office/2006/metadata/properties" xmlns:xsi="http://www.w3.org/2001/XMLSchema-instance" xmlns:pc="http://schemas.microsoft.com/office/infopath/2007/PartnerControls">
+  <documentManagement/>
+</p:properties>
+</file>
+
+<file path=customXml/item2.xml><?xml version="1.0" encoding="utf-8"?>
+<?mso-contentType ?>
+<FormTemplates xmlns="http://schemas.microsoft.com/sharepoint/v3/contenttype/forms">
+  <Display>DocumentLibraryForm</Display>
+  <Edit>DocumentLibraryForm</Edit>
+  <New>DocumentLibraryForm</New>
+</FormTemplates>
+</file>
+
+<file path=customXml/item3.xml><?xml version="1.0" encoding="utf-8"?>
 <ct:contentTypeSchema xmlns:ct="http://schemas.microsoft.com/office/2006/metadata/contentType" xmlns:ma="http://schemas.microsoft.com/office/2006/metadata/properties/metaAttributes" ct:_="" ma:_="" ma:contentTypeName="Document" ma:contentTypeID="0x010100C83004975E99394489EEB58474F17B51" ma:contentTypeVersion="11" ma:contentTypeDescription="Een nieuw document maken." ma:contentTypeScope="" ma:versionID="86eadf37c1f27f24bf45dd25d4034058">
   <xsd:schema xmlns:xsd="http://www.w3.org/2001/XMLSchema" xmlns:xs="http://www.w3.org/2001/XMLSchema" xmlns:p="http://schemas.microsoft.com/office/2006/metadata/properties" xmlns:ns3="2c38b291-e60e-4293-9498-8e6a29c405ec" xmlns:ns4="84098539-7b55-49e6-b548-7978dc35e632" targetNamespace="http://schemas.microsoft.com/office/2006/metadata/properties" ma:root="true" ma:fieldsID="c2b6059b912932bac2e1c089763b76c7" ns3:_="" ns4:_="">
     <xsd:import namespace="2c38b291-e60e-4293-9498-8e6a29c405ec"/>
@@ -2921,22 +2880,32 @@
 </ct:contentTypeSchema>
 </file>
 
-<file path=customXml/item2.xml><?xml version="1.0" encoding="utf-8"?>
-<?mso-contentType ?>
-<FormTemplates xmlns="http://schemas.microsoft.com/sharepoint/v3/contenttype/forms">
-  <Display>DocumentLibraryForm</Display>
-  <Edit>DocumentLibraryForm</Edit>
-  <New>DocumentLibraryForm</New>
-</FormTemplates>
+<file path=customXml/itemProps1.xml><?xml version="1.0" encoding="utf-8"?>
+<ds:datastoreItem xmlns:ds="http://schemas.openxmlformats.org/officeDocument/2006/customXml" ds:itemID="{D53EFA87-8B19-43AA-BC4D-0A5013D5405D}">
+  <ds:schemaRefs>
+    <ds:schemaRef ds:uri="http://purl.org/dc/elements/1.1/"/>
+    <ds:schemaRef ds:uri="http://www.w3.org/XML/1998/namespace"/>
+    <ds:schemaRef ds:uri="http://schemas.microsoft.com/office/2006/documentManagement/types"/>
+    <ds:schemaRef ds:uri="http://schemas.openxmlformats.org/package/2006/metadata/core-properties"/>
+    <ds:schemaRef ds:uri="http://purl.org/dc/dcmitype/"/>
+    <ds:schemaRef ds:uri="84098539-7b55-49e6-b548-7978dc35e632"/>
+    <ds:schemaRef ds:uri="2c38b291-e60e-4293-9498-8e6a29c405ec"/>
+    <ds:schemaRef ds:uri="http://purl.org/dc/terms/"/>
+    <ds:schemaRef ds:uri="http://schemas.microsoft.com/office/infopath/2007/PartnerControls"/>
+    <ds:schemaRef ds:uri="http://schemas.microsoft.com/office/2006/metadata/properties"/>
+  </ds:schemaRefs>
+</ds:datastoreItem>
 </file>
 
-<file path=customXml/item3.xml><?xml version="1.0" encoding="utf-8"?>
-<p:properties xmlns:p="http://schemas.microsoft.com/office/2006/metadata/properties" xmlns:xsi="http://www.w3.org/2001/XMLSchema-instance" xmlns:pc="http://schemas.microsoft.com/office/infopath/2007/PartnerControls">
-  <documentManagement/>
-</p:properties>
+<file path=customXml/itemProps2.xml><?xml version="1.0" encoding="utf-8"?>
+<ds:datastoreItem xmlns:ds="http://schemas.openxmlformats.org/officeDocument/2006/customXml" ds:itemID="{4E9C03C9-1DDE-4BC3-907E-E185A9036076}">
+  <ds:schemaRefs>
+    <ds:schemaRef ds:uri="http://schemas.microsoft.com/sharepoint/v3/contenttype/forms"/>
+  </ds:schemaRefs>
+</ds:datastoreItem>
 </file>
 
-<file path=customXml/itemProps1.xml><?xml version="1.0" encoding="utf-8"?>
+<file path=customXml/itemProps3.xml><?xml version="1.0" encoding="utf-8"?>
 <ds:datastoreItem xmlns:ds="http://schemas.openxmlformats.org/officeDocument/2006/customXml" ds:itemID="{7E1FF82D-BEB9-44EE-9587-862927323147}">
   <ds:schemaRefs>
     <ds:schemaRef ds:uri="http://schemas.microsoft.com/office/2006/metadata/contentType"/>
@@ -2953,29 +2922,4 @@
     <ds:schemaRef ds:uri="http://schemas.microsoft.com/internal/obd"/>
   </ds:schemaRefs>
 </ds:datastoreItem>
-</file>
-
-<file path=customXml/itemProps2.xml><?xml version="1.0" encoding="utf-8"?>
-<ds:datastoreItem xmlns:ds="http://schemas.openxmlformats.org/officeDocument/2006/customXml" ds:itemID="{4E9C03C9-1DDE-4BC3-907E-E185A9036076}">
-  <ds:schemaRefs>
-    <ds:schemaRef ds:uri="http://schemas.microsoft.com/sharepoint/v3/contenttype/forms"/>
-  </ds:schemaRefs>
-</ds:datastoreItem>
-</file>
-
-<file path=customXml/itemProps3.xml><?xml version="1.0" encoding="utf-8"?>
-<ds:datastoreItem xmlns:ds="http://schemas.openxmlformats.org/officeDocument/2006/customXml" ds:itemID="{D53EFA87-8B19-43AA-BC4D-0A5013D5405D}">
-  <ds:schemaRefs>
-    <ds:schemaRef ds:uri="http://purl.org/dc/elements/1.1/"/>
-    <ds:schemaRef ds:uri="http://www.w3.org/XML/1998/namespace"/>
-    <ds:schemaRef ds:uri="http://schemas.microsoft.com/office/2006/documentManagement/types"/>
-    <ds:schemaRef ds:uri="http://schemas.openxmlformats.org/package/2006/metadata/core-properties"/>
-    <ds:schemaRef ds:uri="http://purl.org/dc/dcmitype/"/>
-    <ds:schemaRef ds:uri="84098539-7b55-49e6-b548-7978dc35e632"/>
-    <ds:schemaRef ds:uri="2c38b291-e60e-4293-9498-8e6a29c405ec"/>
-    <ds:schemaRef ds:uri="http://purl.org/dc/terms/"/>
-    <ds:schemaRef ds:uri="http://schemas.microsoft.com/office/infopath/2007/PartnerControls"/>
-    <ds:schemaRef ds:uri="http://schemas.microsoft.com/office/2006/metadata/properties"/>
-  </ds:schemaRefs>
-</ds:datastoreItem>
 </file>
</xml_diff>